<commit_message>
paragraph heading html tags. all tests pass
</commit_message>
<xml_diff>
--- a/test/resources/example.docx
+++ b/test/resources/example.docx
@@ -1,6 +1,6 @@
 
 <file path=word/document.xml><?xml version="1.0" encoding="utf-8"?>
-<w:document xmlns:wpc="http://schemas.microsoft.com/office/word/2010/wordprocessingCanvas" xmlns:cx="http://schemas.microsoft.com/office/drawing/2014/chartex" xmlns:cx1="http://schemas.microsoft.com/office/drawing/2015/9/8/chartex" xmlns:cx2="http://schemas.microsoft.com/office/drawing/2015/10/21/chartex" xmlns:cx3="http://schemas.microsoft.com/office/drawing/2016/5/9/chartex" xmlns:cx4="http://schemas.microsoft.com/office/drawing/2016/5/10/chartex" xmlns:cx5="http://schemas.microsoft.com/office/drawing/2016/5/11/chartex" xmlns:cx6="http://schemas.microsoft.com/office/drawing/2016/5/12/chartex" xmlns:cx7="http://schemas.microsoft.com/office/drawing/2016/5/13/chartex" xmlns:cx8="http://schemas.microsoft.com/office/drawing/2016/5/14/chartex" xmlns:mc="http://schemas.openxmlformats.org/markup-compatibility/2006" xmlns:aink="http://schemas.microsoft.com/office/drawing/2016/ink" xmlns:am3d="http://schemas.microsoft.com/office/drawing/2017/model3d" xmlns:o="urn:schemas-microsoft-com:office:office" xmlns:r="http://schemas.openxmlformats.org/officeDocument/2006/relationships" xmlns:m="http://schemas.openxmlformats.org/officeDocument/2006/math" xmlns:v="urn:schemas-microsoft-com:vml" xmlns:wp14="http://schemas.microsoft.com/office/word/2010/wordprocessingDrawing" xmlns:wp="http://schemas.openxmlformats.org/drawingml/2006/wordprocessingDrawing" xmlns:w10="urn:schemas-microsoft-com:office:word" xmlns:w="http://schemas.openxmlformats.org/wordprocessingml/2006/main" xmlns:w14="http://schemas.microsoft.com/office/word/2010/wordml" xmlns:w15="http://schemas.microsoft.com/office/word/2012/wordml" xmlns:w16cid="http://schemas.microsoft.com/office/word/2016/wordml/cid" xmlns:w16se="http://schemas.microsoft.com/office/word/2015/wordml/symex" xmlns:wpg="http://schemas.microsoft.com/office/word/2010/wordprocessingGroup" xmlns:wpi="http://schemas.microsoft.com/office/word/2010/wordprocessingInk" xmlns:wne="http://schemas.microsoft.com/office/word/2006/wordml" xmlns:wps="http://schemas.microsoft.com/office/word/2010/wordprocessingShape" mc:Ignorable="w14 w15 w16se w16cid wp14">
+<w:document xmlns:wpc="http://schemas.microsoft.com/office/word/2010/wordprocessingCanvas" xmlns:cx="http://schemas.microsoft.com/office/drawing/2014/chartex" xmlns:cx1="http://schemas.microsoft.com/office/drawing/2015/9/8/chartex" xmlns:cx2="http://schemas.microsoft.com/office/drawing/2015/10/21/chartex" xmlns:cx3="http://schemas.microsoft.com/office/drawing/2016/5/9/chartex" xmlns:cx4="http://schemas.microsoft.com/office/drawing/2016/5/10/chartex" xmlns:cx5="http://schemas.microsoft.com/office/drawing/2016/5/11/chartex" xmlns:cx6="http://schemas.microsoft.com/office/drawing/2016/5/12/chartex" xmlns:cx7="http://schemas.microsoft.com/office/drawing/2016/5/13/chartex" xmlns:cx8="http://schemas.microsoft.com/office/drawing/2016/5/14/chartex" xmlns:mc="http://schemas.openxmlformats.org/markup-compatibility/2006" xmlns:aink="http://schemas.microsoft.com/office/drawing/2016/ink" xmlns:am3d="http://schemas.microsoft.com/office/drawing/2017/model3d" xmlns:o="urn:schemas-microsoft-com:office:office" xmlns:r="http://schemas.openxmlformats.org/officeDocument/2006/relationships" xmlns:m="http://schemas.openxmlformats.org/officeDocument/2006/math" xmlns:v="urn:schemas-microsoft-com:vml" xmlns:wp14="http://schemas.microsoft.com/office/word/2010/wordprocessingDrawing" xmlns:wp="http://schemas.openxmlformats.org/drawingml/2006/wordprocessingDrawing" xmlns:w10="urn:schemas-microsoft-com:office:word" xmlns:w="http://schemas.openxmlformats.org/wordprocessingml/2006/main" xmlns:w14="http://schemas.microsoft.com/office/word/2010/wordml" xmlns:w15="http://schemas.microsoft.com/office/word/2012/wordml" xmlns:w16cex="http://schemas.microsoft.com/office/word/2018/wordml/cex" xmlns:w16cid="http://schemas.microsoft.com/office/word/2016/wordml/cid" xmlns:w16="http://schemas.microsoft.com/office/word/2018/wordml" xmlns:w16se="http://schemas.microsoft.com/office/word/2015/wordml/symex" xmlns:wpg="http://schemas.microsoft.com/office/word/2010/wordprocessingGroup" xmlns:wpi="http://schemas.microsoft.com/office/word/2010/wordprocessingInk" xmlns:wne="http://schemas.microsoft.com/office/word/2006/wordml" xmlns:wps="http://schemas.microsoft.com/office/word/2010/wordprocessingShape" mc:Ignorable="w14 w15 w16se w16cid w16 w16cex wp14">
   <w:body>
     <w:tbl>
       <w:tblPr>
@@ -500,6 +500,22 @@
         <w:endnoteReference w:id="2"/>
       </w:r>
     </w:p>
+    <w:p>
+      <w:pPr>
+        <w:pStyle w:val="Heading1"/>
+      </w:pPr>
+      <w:r>
+        <w:t>Heading 1</w:t>
+      </w:r>
+    </w:p>
+    <w:p>
+      <w:pPr>
+        <w:pStyle w:val="Heading2"/>
+      </w:pPr>
+      <w:r>
+        <w:t>Heading 2</w:t>
+      </w:r>
+    </w:p>
     <w:p/>
     <w:p>
       <w:r>
@@ -567,7 +583,7 @@
 </file>
 
 <file path=word/endnotes.xml><?xml version="1.0" encoding="utf-8"?>
-<w:endnotes xmlns:wpc="http://schemas.microsoft.com/office/word/2010/wordprocessingCanvas" xmlns:cx="http://schemas.microsoft.com/office/drawing/2014/chartex" xmlns:cx1="http://schemas.microsoft.com/office/drawing/2015/9/8/chartex" xmlns:cx2="http://schemas.microsoft.com/office/drawing/2015/10/21/chartex" xmlns:cx3="http://schemas.microsoft.com/office/drawing/2016/5/9/chartex" xmlns:cx4="http://schemas.microsoft.com/office/drawing/2016/5/10/chartex" xmlns:cx5="http://schemas.microsoft.com/office/drawing/2016/5/11/chartex" xmlns:cx6="http://schemas.microsoft.com/office/drawing/2016/5/12/chartex" xmlns:cx7="http://schemas.microsoft.com/office/drawing/2016/5/13/chartex" xmlns:cx8="http://schemas.microsoft.com/office/drawing/2016/5/14/chartex" xmlns:mc="http://schemas.openxmlformats.org/markup-compatibility/2006" xmlns:aink="http://schemas.microsoft.com/office/drawing/2016/ink" xmlns:am3d="http://schemas.microsoft.com/office/drawing/2017/model3d" xmlns:o="urn:schemas-microsoft-com:office:office" xmlns:r="http://schemas.openxmlformats.org/officeDocument/2006/relationships" xmlns:m="http://schemas.openxmlformats.org/officeDocument/2006/math" xmlns:v="urn:schemas-microsoft-com:vml" xmlns:wp14="http://schemas.microsoft.com/office/word/2010/wordprocessingDrawing" xmlns:wp="http://schemas.openxmlformats.org/drawingml/2006/wordprocessingDrawing" xmlns:w10="urn:schemas-microsoft-com:office:word" xmlns:w="http://schemas.openxmlformats.org/wordprocessingml/2006/main" xmlns:w14="http://schemas.microsoft.com/office/word/2010/wordml" xmlns:w15="http://schemas.microsoft.com/office/word/2012/wordml" xmlns:w16cid="http://schemas.microsoft.com/office/word/2016/wordml/cid" xmlns:w16se="http://schemas.microsoft.com/office/word/2015/wordml/symex" xmlns:wpg="http://schemas.microsoft.com/office/word/2010/wordprocessingGroup" xmlns:wpi="http://schemas.microsoft.com/office/word/2010/wordprocessingInk" xmlns:wne="http://schemas.microsoft.com/office/word/2006/wordml" xmlns:wps="http://schemas.microsoft.com/office/word/2010/wordprocessingShape" mc:Ignorable="w14 w15 w16se w16cid wp14">
+<w:endnotes xmlns:wpc="http://schemas.microsoft.com/office/word/2010/wordprocessingCanvas" xmlns:cx="http://schemas.microsoft.com/office/drawing/2014/chartex" xmlns:cx1="http://schemas.microsoft.com/office/drawing/2015/9/8/chartex" xmlns:cx2="http://schemas.microsoft.com/office/drawing/2015/10/21/chartex" xmlns:cx3="http://schemas.microsoft.com/office/drawing/2016/5/9/chartex" xmlns:cx4="http://schemas.microsoft.com/office/drawing/2016/5/10/chartex" xmlns:cx5="http://schemas.microsoft.com/office/drawing/2016/5/11/chartex" xmlns:cx6="http://schemas.microsoft.com/office/drawing/2016/5/12/chartex" xmlns:cx7="http://schemas.microsoft.com/office/drawing/2016/5/13/chartex" xmlns:cx8="http://schemas.microsoft.com/office/drawing/2016/5/14/chartex" xmlns:mc="http://schemas.openxmlformats.org/markup-compatibility/2006" xmlns:aink="http://schemas.microsoft.com/office/drawing/2016/ink" xmlns:am3d="http://schemas.microsoft.com/office/drawing/2017/model3d" xmlns:o="urn:schemas-microsoft-com:office:office" xmlns:r="http://schemas.openxmlformats.org/officeDocument/2006/relationships" xmlns:m="http://schemas.openxmlformats.org/officeDocument/2006/math" xmlns:v="urn:schemas-microsoft-com:vml" xmlns:wp14="http://schemas.microsoft.com/office/word/2010/wordprocessingDrawing" xmlns:wp="http://schemas.openxmlformats.org/drawingml/2006/wordprocessingDrawing" xmlns:w10="urn:schemas-microsoft-com:office:word" xmlns:w="http://schemas.openxmlformats.org/wordprocessingml/2006/main" xmlns:w14="http://schemas.microsoft.com/office/word/2010/wordml" xmlns:w15="http://schemas.microsoft.com/office/word/2012/wordml" xmlns:w16cex="http://schemas.microsoft.com/office/word/2018/wordml/cex" xmlns:w16cid="http://schemas.microsoft.com/office/word/2016/wordml/cid" xmlns:w16="http://schemas.microsoft.com/office/word/2018/wordml" xmlns:w16se="http://schemas.microsoft.com/office/word/2015/wordml/symex" xmlns:wpg="http://schemas.microsoft.com/office/word/2010/wordprocessingGroup" xmlns:wpi="http://schemas.microsoft.com/office/word/2010/wordprocessingInk" xmlns:wne="http://schemas.microsoft.com/office/word/2006/wordml" xmlns:wps="http://schemas.microsoft.com/office/word/2010/wordprocessingShape" mc:Ignorable="w14 w15 w16se w16cid w16 w16cex wp14">
   <w:endnote w:type="separator" w:id="-1">
     <w:p>
       <w:pPr>
@@ -670,7 +686,7 @@
 </file>
 
 <file path=word/footer1.xml><?xml version="1.0" encoding="utf-8"?>
-<w:ftr xmlns:wpc="http://schemas.microsoft.com/office/word/2010/wordprocessingCanvas" xmlns:cx="http://schemas.microsoft.com/office/drawing/2014/chartex" xmlns:cx1="http://schemas.microsoft.com/office/drawing/2015/9/8/chartex" xmlns:cx2="http://schemas.microsoft.com/office/drawing/2015/10/21/chartex" xmlns:cx3="http://schemas.microsoft.com/office/drawing/2016/5/9/chartex" xmlns:cx4="http://schemas.microsoft.com/office/drawing/2016/5/10/chartex" xmlns:cx5="http://schemas.microsoft.com/office/drawing/2016/5/11/chartex" xmlns:cx6="http://schemas.microsoft.com/office/drawing/2016/5/12/chartex" xmlns:cx7="http://schemas.microsoft.com/office/drawing/2016/5/13/chartex" xmlns:cx8="http://schemas.microsoft.com/office/drawing/2016/5/14/chartex" xmlns:mc="http://schemas.openxmlformats.org/markup-compatibility/2006" xmlns:aink="http://schemas.microsoft.com/office/drawing/2016/ink" xmlns:am3d="http://schemas.microsoft.com/office/drawing/2017/model3d" xmlns:o="urn:schemas-microsoft-com:office:office" xmlns:r="http://schemas.openxmlformats.org/officeDocument/2006/relationships" xmlns:m="http://schemas.openxmlformats.org/officeDocument/2006/math" xmlns:v="urn:schemas-microsoft-com:vml" xmlns:wp14="http://schemas.microsoft.com/office/word/2010/wordprocessingDrawing" xmlns:wp="http://schemas.openxmlformats.org/drawingml/2006/wordprocessingDrawing" xmlns:w10="urn:schemas-microsoft-com:office:word" xmlns:w="http://schemas.openxmlformats.org/wordprocessingml/2006/main" xmlns:w14="http://schemas.microsoft.com/office/word/2010/wordml" xmlns:w15="http://schemas.microsoft.com/office/word/2012/wordml" xmlns:w16cid="http://schemas.microsoft.com/office/word/2016/wordml/cid" xmlns:w16se="http://schemas.microsoft.com/office/word/2015/wordml/symex" xmlns:wpg="http://schemas.microsoft.com/office/word/2010/wordprocessingGroup" xmlns:wpi="http://schemas.microsoft.com/office/word/2010/wordprocessingInk" xmlns:wne="http://schemas.microsoft.com/office/word/2006/wordml" xmlns:wps="http://schemas.microsoft.com/office/word/2010/wordprocessingShape" mc:Ignorable="w14 w15 w16se w16cid wp14">
+<w:ftr xmlns:wpc="http://schemas.microsoft.com/office/word/2010/wordprocessingCanvas" xmlns:cx="http://schemas.microsoft.com/office/drawing/2014/chartex" xmlns:cx1="http://schemas.microsoft.com/office/drawing/2015/9/8/chartex" xmlns:cx2="http://schemas.microsoft.com/office/drawing/2015/10/21/chartex" xmlns:cx3="http://schemas.microsoft.com/office/drawing/2016/5/9/chartex" xmlns:cx4="http://schemas.microsoft.com/office/drawing/2016/5/10/chartex" xmlns:cx5="http://schemas.microsoft.com/office/drawing/2016/5/11/chartex" xmlns:cx6="http://schemas.microsoft.com/office/drawing/2016/5/12/chartex" xmlns:cx7="http://schemas.microsoft.com/office/drawing/2016/5/13/chartex" xmlns:cx8="http://schemas.microsoft.com/office/drawing/2016/5/14/chartex" xmlns:mc="http://schemas.openxmlformats.org/markup-compatibility/2006" xmlns:aink="http://schemas.microsoft.com/office/drawing/2016/ink" xmlns:am3d="http://schemas.microsoft.com/office/drawing/2017/model3d" xmlns:o="urn:schemas-microsoft-com:office:office" xmlns:r="http://schemas.openxmlformats.org/officeDocument/2006/relationships" xmlns:m="http://schemas.openxmlformats.org/officeDocument/2006/math" xmlns:v="urn:schemas-microsoft-com:vml" xmlns:wp14="http://schemas.microsoft.com/office/word/2010/wordprocessingDrawing" xmlns:wp="http://schemas.openxmlformats.org/drawingml/2006/wordprocessingDrawing" xmlns:w10="urn:schemas-microsoft-com:office:word" xmlns:w="http://schemas.openxmlformats.org/wordprocessingml/2006/main" xmlns:w14="http://schemas.microsoft.com/office/word/2010/wordml" xmlns:w15="http://schemas.microsoft.com/office/word/2012/wordml" xmlns:w16cex="http://schemas.microsoft.com/office/word/2018/wordml/cex" xmlns:w16cid="http://schemas.microsoft.com/office/word/2016/wordml/cid" xmlns:w16="http://schemas.microsoft.com/office/word/2018/wordml" xmlns:w16se="http://schemas.microsoft.com/office/word/2015/wordml/symex" xmlns:wpg="http://schemas.microsoft.com/office/word/2010/wordprocessingGroup" xmlns:wpi="http://schemas.microsoft.com/office/word/2010/wordprocessingInk" xmlns:wne="http://schemas.microsoft.com/office/word/2006/wordml" xmlns:wps="http://schemas.microsoft.com/office/word/2010/wordprocessingShape" mc:Ignorable="w14 w15 w16se w16cid w16 w16cex wp14">
   <w:p>
     <w:pPr>
       <w:pStyle w:val="Footer"/>
@@ -680,7 +696,7 @@
 </file>
 
 <file path=word/footer2.xml><?xml version="1.0" encoding="utf-8"?>
-<w:ftr xmlns:wpc="http://schemas.microsoft.com/office/word/2010/wordprocessingCanvas" xmlns:cx="http://schemas.microsoft.com/office/drawing/2014/chartex" xmlns:cx1="http://schemas.microsoft.com/office/drawing/2015/9/8/chartex" xmlns:cx2="http://schemas.microsoft.com/office/drawing/2015/10/21/chartex" xmlns:cx3="http://schemas.microsoft.com/office/drawing/2016/5/9/chartex" xmlns:cx4="http://schemas.microsoft.com/office/drawing/2016/5/10/chartex" xmlns:cx5="http://schemas.microsoft.com/office/drawing/2016/5/11/chartex" xmlns:cx6="http://schemas.microsoft.com/office/drawing/2016/5/12/chartex" xmlns:cx7="http://schemas.microsoft.com/office/drawing/2016/5/13/chartex" xmlns:cx8="http://schemas.microsoft.com/office/drawing/2016/5/14/chartex" xmlns:mc="http://schemas.openxmlformats.org/markup-compatibility/2006" xmlns:aink="http://schemas.microsoft.com/office/drawing/2016/ink" xmlns:am3d="http://schemas.microsoft.com/office/drawing/2017/model3d" xmlns:o="urn:schemas-microsoft-com:office:office" xmlns:r="http://schemas.openxmlformats.org/officeDocument/2006/relationships" xmlns:m="http://schemas.openxmlformats.org/officeDocument/2006/math" xmlns:v="urn:schemas-microsoft-com:vml" xmlns:wp14="http://schemas.microsoft.com/office/word/2010/wordprocessingDrawing" xmlns:wp="http://schemas.openxmlformats.org/drawingml/2006/wordprocessingDrawing" xmlns:w10="urn:schemas-microsoft-com:office:word" xmlns:w="http://schemas.openxmlformats.org/wordprocessingml/2006/main" xmlns:w14="http://schemas.microsoft.com/office/word/2010/wordml" xmlns:w15="http://schemas.microsoft.com/office/word/2012/wordml" xmlns:w16cid="http://schemas.microsoft.com/office/word/2016/wordml/cid" xmlns:w16se="http://schemas.microsoft.com/office/word/2015/wordml/symex" xmlns:wpg="http://schemas.microsoft.com/office/word/2010/wordprocessingGroup" xmlns:wpi="http://schemas.microsoft.com/office/word/2010/wordprocessingInk" xmlns:wne="http://schemas.microsoft.com/office/word/2006/wordml" xmlns:wps="http://schemas.microsoft.com/office/word/2010/wordprocessingShape" mc:Ignorable="w14 w15 w16se w16cid wp14">
+<w:ftr xmlns:wpc="http://schemas.microsoft.com/office/word/2010/wordprocessingCanvas" xmlns:cx="http://schemas.microsoft.com/office/drawing/2014/chartex" xmlns:cx1="http://schemas.microsoft.com/office/drawing/2015/9/8/chartex" xmlns:cx2="http://schemas.microsoft.com/office/drawing/2015/10/21/chartex" xmlns:cx3="http://schemas.microsoft.com/office/drawing/2016/5/9/chartex" xmlns:cx4="http://schemas.microsoft.com/office/drawing/2016/5/10/chartex" xmlns:cx5="http://schemas.microsoft.com/office/drawing/2016/5/11/chartex" xmlns:cx6="http://schemas.microsoft.com/office/drawing/2016/5/12/chartex" xmlns:cx7="http://schemas.microsoft.com/office/drawing/2016/5/13/chartex" xmlns:cx8="http://schemas.microsoft.com/office/drawing/2016/5/14/chartex" xmlns:mc="http://schemas.openxmlformats.org/markup-compatibility/2006" xmlns:aink="http://schemas.microsoft.com/office/drawing/2016/ink" xmlns:am3d="http://schemas.microsoft.com/office/drawing/2017/model3d" xmlns:o="urn:schemas-microsoft-com:office:office" xmlns:r="http://schemas.openxmlformats.org/officeDocument/2006/relationships" xmlns:m="http://schemas.openxmlformats.org/officeDocument/2006/math" xmlns:v="urn:schemas-microsoft-com:vml" xmlns:wp14="http://schemas.microsoft.com/office/word/2010/wordprocessingDrawing" xmlns:wp="http://schemas.openxmlformats.org/drawingml/2006/wordprocessingDrawing" xmlns:w10="urn:schemas-microsoft-com:office:word" xmlns:w="http://schemas.openxmlformats.org/wordprocessingml/2006/main" xmlns:w14="http://schemas.microsoft.com/office/word/2010/wordml" xmlns:w15="http://schemas.microsoft.com/office/word/2012/wordml" xmlns:w16cex="http://schemas.microsoft.com/office/word/2018/wordml/cex" xmlns:w16cid="http://schemas.microsoft.com/office/word/2016/wordml/cid" xmlns:w16="http://schemas.microsoft.com/office/word/2018/wordml" xmlns:w16se="http://schemas.microsoft.com/office/word/2015/wordml/symex" xmlns:wpg="http://schemas.microsoft.com/office/word/2010/wordprocessingGroup" xmlns:wpi="http://schemas.microsoft.com/office/word/2010/wordprocessingInk" xmlns:wne="http://schemas.microsoft.com/office/word/2006/wordml" xmlns:wps="http://schemas.microsoft.com/office/word/2010/wordprocessingShape" mc:Ignorable="w14 w15 w16se w16cid w16 w16cex wp14">
   <w:p>
     <w:pPr>
       <w:pStyle w:val="Footer"/>
@@ -739,7 +755,7 @@
 </file>
 
 <file path=word/footer3.xml><?xml version="1.0" encoding="utf-8"?>
-<w:ftr xmlns:wpc="http://schemas.microsoft.com/office/word/2010/wordprocessingCanvas" xmlns:cx="http://schemas.microsoft.com/office/drawing/2014/chartex" xmlns:cx1="http://schemas.microsoft.com/office/drawing/2015/9/8/chartex" xmlns:cx2="http://schemas.microsoft.com/office/drawing/2015/10/21/chartex" xmlns:cx3="http://schemas.microsoft.com/office/drawing/2016/5/9/chartex" xmlns:cx4="http://schemas.microsoft.com/office/drawing/2016/5/10/chartex" xmlns:cx5="http://schemas.microsoft.com/office/drawing/2016/5/11/chartex" xmlns:cx6="http://schemas.microsoft.com/office/drawing/2016/5/12/chartex" xmlns:cx7="http://schemas.microsoft.com/office/drawing/2016/5/13/chartex" xmlns:cx8="http://schemas.microsoft.com/office/drawing/2016/5/14/chartex" xmlns:mc="http://schemas.openxmlformats.org/markup-compatibility/2006" xmlns:aink="http://schemas.microsoft.com/office/drawing/2016/ink" xmlns:am3d="http://schemas.microsoft.com/office/drawing/2017/model3d" xmlns:o="urn:schemas-microsoft-com:office:office" xmlns:r="http://schemas.openxmlformats.org/officeDocument/2006/relationships" xmlns:m="http://schemas.openxmlformats.org/officeDocument/2006/math" xmlns:v="urn:schemas-microsoft-com:vml" xmlns:wp14="http://schemas.microsoft.com/office/word/2010/wordprocessingDrawing" xmlns:wp="http://schemas.openxmlformats.org/drawingml/2006/wordprocessingDrawing" xmlns:w10="urn:schemas-microsoft-com:office:word" xmlns:w="http://schemas.openxmlformats.org/wordprocessingml/2006/main" xmlns:w14="http://schemas.microsoft.com/office/word/2010/wordml" xmlns:w15="http://schemas.microsoft.com/office/word/2012/wordml" xmlns:w16cid="http://schemas.microsoft.com/office/word/2016/wordml/cid" xmlns:w16se="http://schemas.microsoft.com/office/word/2015/wordml/symex" xmlns:wpg="http://schemas.microsoft.com/office/word/2010/wordprocessingGroup" xmlns:wpi="http://schemas.microsoft.com/office/word/2010/wordprocessingInk" xmlns:wne="http://schemas.microsoft.com/office/word/2006/wordml" xmlns:wps="http://schemas.microsoft.com/office/word/2010/wordprocessingShape" mc:Ignorable="w14 w15 w16se w16cid wp14">
+<w:ftr xmlns:wpc="http://schemas.microsoft.com/office/word/2010/wordprocessingCanvas" xmlns:cx="http://schemas.microsoft.com/office/drawing/2014/chartex" xmlns:cx1="http://schemas.microsoft.com/office/drawing/2015/9/8/chartex" xmlns:cx2="http://schemas.microsoft.com/office/drawing/2015/10/21/chartex" xmlns:cx3="http://schemas.microsoft.com/office/drawing/2016/5/9/chartex" xmlns:cx4="http://schemas.microsoft.com/office/drawing/2016/5/10/chartex" xmlns:cx5="http://schemas.microsoft.com/office/drawing/2016/5/11/chartex" xmlns:cx6="http://schemas.microsoft.com/office/drawing/2016/5/12/chartex" xmlns:cx7="http://schemas.microsoft.com/office/drawing/2016/5/13/chartex" xmlns:cx8="http://schemas.microsoft.com/office/drawing/2016/5/14/chartex" xmlns:mc="http://schemas.openxmlformats.org/markup-compatibility/2006" xmlns:aink="http://schemas.microsoft.com/office/drawing/2016/ink" xmlns:am3d="http://schemas.microsoft.com/office/drawing/2017/model3d" xmlns:o="urn:schemas-microsoft-com:office:office" xmlns:r="http://schemas.openxmlformats.org/officeDocument/2006/relationships" xmlns:m="http://schemas.openxmlformats.org/officeDocument/2006/math" xmlns:v="urn:schemas-microsoft-com:vml" xmlns:wp14="http://schemas.microsoft.com/office/word/2010/wordprocessingDrawing" xmlns:wp="http://schemas.openxmlformats.org/drawingml/2006/wordprocessingDrawing" xmlns:w10="urn:schemas-microsoft-com:office:word" xmlns:w="http://schemas.openxmlformats.org/wordprocessingml/2006/main" xmlns:w14="http://schemas.microsoft.com/office/word/2010/wordml" xmlns:w15="http://schemas.microsoft.com/office/word/2012/wordml" xmlns:w16cex="http://schemas.microsoft.com/office/word/2018/wordml/cex" xmlns:w16cid="http://schemas.microsoft.com/office/word/2016/wordml/cid" xmlns:w16="http://schemas.microsoft.com/office/word/2018/wordml" xmlns:w16se="http://schemas.microsoft.com/office/word/2015/wordml/symex" xmlns:wpg="http://schemas.microsoft.com/office/word/2010/wordprocessingGroup" xmlns:wpi="http://schemas.microsoft.com/office/word/2010/wordprocessingInk" xmlns:wne="http://schemas.microsoft.com/office/word/2006/wordml" xmlns:wps="http://schemas.microsoft.com/office/word/2010/wordprocessingShape" mc:Ignorable="w14 w15 w16se w16cid w16 w16cex wp14">
   <w:p>
     <w:pPr>
       <w:pStyle w:val="Footer"/>
@@ -749,7 +765,7 @@
 </file>
 
 <file path=word/footnotes.xml><?xml version="1.0" encoding="utf-8"?>
-<w:footnotes xmlns:wpc="http://schemas.microsoft.com/office/word/2010/wordprocessingCanvas" xmlns:cx="http://schemas.microsoft.com/office/drawing/2014/chartex" xmlns:cx1="http://schemas.microsoft.com/office/drawing/2015/9/8/chartex" xmlns:cx2="http://schemas.microsoft.com/office/drawing/2015/10/21/chartex" xmlns:cx3="http://schemas.microsoft.com/office/drawing/2016/5/9/chartex" xmlns:cx4="http://schemas.microsoft.com/office/drawing/2016/5/10/chartex" xmlns:cx5="http://schemas.microsoft.com/office/drawing/2016/5/11/chartex" xmlns:cx6="http://schemas.microsoft.com/office/drawing/2016/5/12/chartex" xmlns:cx7="http://schemas.microsoft.com/office/drawing/2016/5/13/chartex" xmlns:cx8="http://schemas.microsoft.com/office/drawing/2016/5/14/chartex" xmlns:mc="http://schemas.openxmlformats.org/markup-compatibility/2006" xmlns:aink="http://schemas.microsoft.com/office/drawing/2016/ink" xmlns:am3d="http://schemas.microsoft.com/office/drawing/2017/model3d" xmlns:o="urn:schemas-microsoft-com:office:office" xmlns:r="http://schemas.openxmlformats.org/officeDocument/2006/relationships" xmlns:m="http://schemas.openxmlformats.org/officeDocument/2006/math" xmlns:v="urn:schemas-microsoft-com:vml" xmlns:wp14="http://schemas.microsoft.com/office/word/2010/wordprocessingDrawing" xmlns:wp="http://schemas.openxmlformats.org/drawingml/2006/wordprocessingDrawing" xmlns:w10="urn:schemas-microsoft-com:office:word" xmlns:w="http://schemas.openxmlformats.org/wordprocessingml/2006/main" xmlns:w14="http://schemas.microsoft.com/office/word/2010/wordml" xmlns:w15="http://schemas.microsoft.com/office/word/2012/wordml" xmlns:w16cid="http://schemas.microsoft.com/office/word/2016/wordml/cid" xmlns:w16se="http://schemas.microsoft.com/office/word/2015/wordml/symex" xmlns:wpg="http://schemas.microsoft.com/office/word/2010/wordprocessingGroup" xmlns:wpi="http://schemas.microsoft.com/office/word/2010/wordprocessingInk" xmlns:wne="http://schemas.microsoft.com/office/word/2006/wordml" xmlns:wps="http://schemas.microsoft.com/office/word/2010/wordprocessingShape" mc:Ignorable="w14 w15 w16se w16cid wp14">
+<w:footnotes xmlns:wpc="http://schemas.microsoft.com/office/word/2010/wordprocessingCanvas" xmlns:cx="http://schemas.microsoft.com/office/drawing/2014/chartex" xmlns:cx1="http://schemas.microsoft.com/office/drawing/2015/9/8/chartex" xmlns:cx2="http://schemas.microsoft.com/office/drawing/2015/10/21/chartex" xmlns:cx3="http://schemas.microsoft.com/office/drawing/2016/5/9/chartex" xmlns:cx4="http://schemas.microsoft.com/office/drawing/2016/5/10/chartex" xmlns:cx5="http://schemas.microsoft.com/office/drawing/2016/5/11/chartex" xmlns:cx6="http://schemas.microsoft.com/office/drawing/2016/5/12/chartex" xmlns:cx7="http://schemas.microsoft.com/office/drawing/2016/5/13/chartex" xmlns:cx8="http://schemas.microsoft.com/office/drawing/2016/5/14/chartex" xmlns:mc="http://schemas.openxmlformats.org/markup-compatibility/2006" xmlns:aink="http://schemas.microsoft.com/office/drawing/2016/ink" xmlns:am3d="http://schemas.microsoft.com/office/drawing/2017/model3d" xmlns:o="urn:schemas-microsoft-com:office:office" xmlns:r="http://schemas.openxmlformats.org/officeDocument/2006/relationships" xmlns:m="http://schemas.openxmlformats.org/officeDocument/2006/math" xmlns:v="urn:schemas-microsoft-com:vml" xmlns:wp14="http://schemas.microsoft.com/office/word/2010/wordprocessingDrawing" xmlns:wp="http://schemas.openxmlformats.org/drawingml/2006/wordprocessingDrawing" xmlns:w10="urn:schemas-microsoft-com:office:word" xmlns:w="http://schemas.openxmlformats.org/wordprocessingml/2006/main" xmlns:w14="http://schemas.microsoft.com/office/word/2010/wordml" xmlns:w15="http://schemas.microsoft.com/office/word/2012/wordml" xmlns:w16cex="http://schemas.microsoft.com/office/word/2018/wordml/cex" xmlns:w16cid="http://schemas.microsoft.com/office/word/2016/wordml/cid" xmlns:w16="http://schemas.microsoft.com/office/word/2018/wordml" xmlns:w16se="http://schemas.microsoft.com/office/word/2015/wordml/symex" xmlns:wpg="http://schemas.microsoft.com/office/word/2010/wordprocessingGroup" xmlns:wpi="http://schemas.microsoft.com/office/word/2010/wordprocessingInk" xmlns:wne="http://schemas.microsoft.com/office/word/2006/wordml" xmlns:wps="http://schemas.microsoft.com/office/word/2010/wordprocessingShape" mc:Ignorable="w14 w15 w16se w16cid w16 w16cex wp14">
   <w:footnote w:type="separator" w:id="-1">
     <w:p>
       <w:pPr>
@@ -852,7 +868,7 @@
 </file>
 
 <file path=word/header1.xml><?xml version="1.0" encoding="utf-8"?>
-<w:hdr xmlns:wpc="http://schemas.microsoft.com/office/word/2010/wordprocessingCanvas" xmlns:cx="http://schemas.microsoft.com/office/drawing/2014/chartex" xmlns:cx1="http://schemas.microsoft.com/office/drawing/2015/9/8/chartex" xmlns:cx2="http://schemas.microsoft.com/office/drawing/2015/10/21/chartex" xmlns:cx3="http://schemas.microsoft.com/office/drawing/2016/5/9/chartex" xmlns:cx4="http://schemas.microsoft.com/office/drawing/2016/5/10/chartex" xmlns:cx5="http://schemas.microsoft.com/office/drawing/2016/5/11/chartex" xmlns:cx6="http://schemas.microsoft.com/office/drawing/2016/5/12/chartex" xmlns:cx7="http://schemas.microsoft.com/office/drawing/2016/5/13/chartex" xmlns:cx8="http://schemas.microsoft.com/office/drawing/2016/5/14/chartex" xmlns:mc="http://schemas.openxmlformats.org/markup-compatibility/2006" xmlns:aink="http://schemas.microsoft.com/office/drawing/2016/ink" xmlns:am3d="http://schemas.microsoft.com/office/drawing/2017/model3d" xmlns:o="urn:schemas-microsoft-com:office:office" xmlns:r="http://schemas.openxmlformats.org/officeDocument/2006/relationships" xmlns:m="http://schemas.openxmlformats.org/officeDocument/2006/math" xmlns:v="urn:schemas-microsoft-com:vml" xmlns:wp14="http://schemas.microsoft.com/office/word/2010/wordprocessingDrawing" xmlns:wp="http://schemas.openxmlformats.org/drawingml/2006/wordprocessingDrawing" xmlns:w10="urn:schemas-microsoft-com:office:word" xmlns:w="http://schemas.openxmlformats.org/wordprocessingml/2006/main" xmlns:w14="http://schemas.microsoft.com/office/word/2010/wordml" xmlns:w15="http://schemas.microsoft.com/office/word/2012/wordml" xmlns:w16cid="http://schemas.microsoft.com/office/word/2016/wordml/cid" xmlns:w16se="http://schemas.microsoft.com/office/word/2015/wordml/symex" xmlns:wpg="http://schemas.microsoft.com/office/word/2010/wordprocessingGroup" xmlns:wpi="http://schemas.microsoft.com/office/word/2010/wordprocessingInk" xmlns:wne="http://schemas.microsoft.com/office/word/2006/wordml" xmlns:wps="http://schemas.microsoft.com/office/word/2010/wordprocessingShape" mc:Ignorable="w14 w15 w16se w16cid wp14">
+<w:hdr xmlns:wpc="http://schemas.microsoft.com/office/word/2010/wordprocessingCanvas" xmlns:cx="http://schemas.microsoft.com/office/drawing/2014/chartex" xmlns:cx1="http://schemas.microsoft.com/office/drawing/2015/9/8/chartex" xmlns:cx2="http://schemas.microsoft.com/office/drawing/2015/10/21/chartex" xmlns:cx3="http://schemas.microsoft.com/office/drawing/2016/5/9/chartex" xmlns:cx4="http://schemas.microsoft.com/office/drawing/2016/5/10/chartex" xmlns:cx5="http://schemas.microsoft.com/office/drawing/2016/5/11/chartex" xmlns:cx6="http://schemas.microsoft.com/office/drawing/2016/5/12/chartex" xmlns:cx7="http://schemas.microsoft.com/office/drawing/2016/5/13/chartex" xmlns:cx8="http://schemas.microsoft.com/office/drawing/2016/5/14/chartex" xmlns:mc="http://schemas.openxmlformats.org/markup-compatibility/2006" xmlns:aink="http://schemas.microsoft.com/office/drawing/2016/ink" xmlns:am3d="http://schemas.microsoft.com/office/drawing/2017/model3d" xmlns:o="urn:schemas-microsoft-com:office:office" xmlns:r="http://schemas.openxmlformats.org/officeDocument/2006/relationships" xmlns:m="http://schemas.openxmlformats.org/officeDocument/2006/math" xmlns:v="urn:schemas-microsoft-com:vml" xmlns:wp14="http://schemas.microsoft.com/office/word/2010/wordprocessingDrawing" xmlns:wp="http://schemas.openxmlformats.org/drawingml/2006/wordprocessingDrawing" xmlns:w10="urn:schemas-microsoft-com:office:word" xmlns:w="http://schemas.openxmlformats.org/wordprocessingml/2006/main" xmlns:w14="http://schemas.microsoft.com/office/word/2010/wordml" xmlns:w15="http://schemas.microsoft.com/office/word/2012/wordml" xmlns:w16cex="http://schemas.microsoft.com/office/word/2018/wordml/cex" xmlns:w16cid="http://schemas.microsoft.com/office/word/2016/wordml/cid" xmlns:w16="http://schemas.microsoft.com/office/word/2018/wordml" xmlns:w16se="http://schemas.microsoft.com/office/word/2015/wordml/symex" xmlns:wpg="http://schemas.microsoft.com/office/word/2010/wordprocessingGroup" xmlns:wpi="http://schemas.microsoft.com/office/word/2010/wordprocessingInk" xmlns:wne="http://schemas.microsoft.com/office/word/2006/wordml" xmlns:wps="http://schemas.microsoft.com/office/word/2010/wordprocessingShape" mc:Ignorable="w14 w15 w16se w16cid w16 w16cex wp14">
   <w:p>
     <w:pPr>
       <w:pStyle w:val="Header"/>
@@ -862,7 +878,7 @@
 </file>
 
 <file path=word/header2.xml><?xml version="1.0" encoding="utf-8"?>
-<w:hdr xmlns:wpc="http://schemas.microsoft.com/office/word/2010/wordprocessingCanvas" xmlns:cx="http://schemas.microsoft.com/office/drawing/2014/chartex" xmlns:cx1="http://schemas.microsoft.com/office/drawing/2015/9/8/chartex" xmlns:cx2="http://schemas.microsoft.com/office/drawing/2015/10/21/chartex" xmlns:cx3="http://schemas.microsoft.com/office/drawing/2016/5/9/chartex" xmlns:cx4="http://schemas.microsoft.com/office/drawing/2016/5/10/chartex" xmlns:cx5="http://schemas.microsoft.com/office/drawing/2016/5/11/chartex" xmlns:cx6="http://schemas.microsoft.com/office/drawing/2016/5/12/chartex" xmlns:cx7="http://schemas.microsoft.com/office/drawing/2016/5/13/chartex" xmlns:cx8="http://schemas.microsoft.com/office/drawing/2016/5/14/chartex" xmlns:mc="http://schemas.openxmlformats.org/markup-compatibility/2006" xmlns:aink="http://schemas.microsoft.com/office/drawing/2016/ink" xmlns:am3d="http://schemas.microsoft.com/office/drawing/2017/model3d" xmlns:o="urn:schemas-microsoft-com:office:office" xmlns:r="http://schemas.openxmlformats.org/officeDocument/2006/relationships" xmlns:m="http://schemas.openxmlformats.org/officeDocument/2006/math" xmlns:v="urn:schemas-microsoft-com:vml" xmlns:wp14="http://schemas.microsoft.com/office/word/2010/wordprocessingDrawing" xmlns:wp="http://schemas.openxmlformats.org/drawingml/2006/wordprocessingDrawing" xmlns:w10="urn:schemas-microsoft-com:office:word" xmlns:w="http://schemas.openxmlformats.org/wordprocessingml/2006/main" xmlns:w14="http://schemas.microsoft.com/office/word/2010/wordml" xmlns:w15="http://schemas.microsoft.com/office/word/2012/wordml" xmlns:w16cid="http://schemas.microsoft.com/office/word/2016/wordml/cid" xmlns:w16se="http://schemas.microsoft.com/office/word/2015/wordml/symex" xmlns:wpg="http://schemas.microsoft.com/office/word/2010/wordprocessingGroup" xmlns:wpi="http://schemas.microsoft.com/office/word/2010/wordprocessingInk" xmlns:wne="http://schemas.microsoft.com/office/word/2006/wordml" xmlns:wps="http://schemas.microsoft.com/office/word/2010/wordprocessingShape" mc:Ignorable="w14 w15 w16se w16cid wp14">
+<w:hdr xmlns:wpc="http://schemas.microsoft.com/office/word/2010/wordprocessingCanvas" xmlns:cx="http://schemas.microsoft.com/office/drawing/2014/chartex" xmlns:cx1="http://schemas.microsoft.com/office/drawing/2015/9/8/chartex" xmlns:cx2="http://schemas.microsoft.com/office/drawing/2015/10/21/chartex" xmlns:cx3="http://schemas.microsoft.com/office/drawing/2016/5/9/chartex" xmlns:cx4="http://schemas.microsoft.com/office/drawing/2016/5/10/chartex" xmlns:cx5="http://schemas.microsoft.com/office/drawing/2016/5/11/chartex" xmlns:cx6="http://schemas.microsoft.com/office/drawing/2016/5/12/chartex" xmlns:cx7="http://schemas.microsoft.com/office/drawing/2016/5/13/chartex" xmlns:cx8="http://schemas.microsoft.com/office/drawing/2016/5/14/chartex" xmlns:mc="http://schemas.openxmlformats.org/markup-compatibility/2006" xmlns:aink="http://schemas.microsoft.com/office/drawing/2016/ink" xmlns:am3d="http://schemas.microsoft.com/office/drawing/2017/model3d" xmlns:o="urn:schemas-microsoft-com:office:office" xmlns:r="http://schemas.openxmlformats.org/officeDocument/2006/relationships" xmlns:m="http://schemas.openxmlformats.org/officeDocument/2006/math" xmlns:v="urn:schemas-microsoft-com:vml" xmlns:wp14="http://schemas.microsoft.com/office/word/2010/wordprocessingDrawing" xmlns:wp="http://schemas.openxmlformats.org/drawingml/2006/wordprocessingDrawing" xmlns:w10="urn:schemas-microsoft-com:office:word" xmlns:w="http://schemas.openxmlformats.org/wordprocessingml/2006/main" xmlns:w14="http://schemas.microsoft.com/office/word/2010/wordml" xmlns:w15="http://schemas.microsoft.com/office/word/2012/wordml" xmlns:w16cex="http://schemas.microsoft.com/office/word/2018/wordml/cex" xmlns:w16cid="http://schemas.microsoft.com/office/word/2016/wordml/cid" xmlns:w16="http://schemas.microsoft.com/office/word/2018/wordml" xmlns:w16se="http://schemas.microsoft.com/office/word/2015/wordml/symex" xmlns:wpg="http://schemas.microsoft.com/office/word/2010/wordprocessingGroup" xmlns:wpi="http://schemas.microsoft.com/office/word/2010/wordprocessingInk" xmlns:wne="http://schemas.microsoft.com/office/word/2006/wordml" xmlns:wps="http://schemas.microsoft.com/office/word/2010/wordprocessingShape" mc:Ignorable="w14 w15 w16se w16cid w16 w16cex wp14">
   <w:p>
     <w:pPr>
       <w:pStyle w:val="Header"/>
@@ -916,14 +932,12 @@
         </wp:inline>
       </w:drawing>
     </w:r>
-    <w:bookmarkStart w:id="0" w:name="_GoBack"/>
-    <w:bookmarkEnd w:id="0"/>
   </w:p>
 </w:hdr>
 </file>
 
 <file path=word/header3.xml><?xml version="1.0" encoding="utf-8"?>
-<w:hdr xmlns:wpc="http://schemas.microsoft.com/office/word/2010/wordprocessingCanvas" xmlns:cx="http://schemas.microsoft.com/office/drawing/2014/chartex" xmlns:cx1="http://schemas.microsoft.com/office/drawing/2015/9/8/chartex" xmlns:cx2="http://schemas.microsoft.com/office/drawing/2015/10/21/chartex" xmlns:cx3="http://schemas.microsoft.com/office/drawing/2016/5/9/chartex" xmlns:cx4="http://schemas.microsoft.com/office/drawing/2016/5/10/chartex" xmlns:cx5="http://schemas.microsoft.com/office/drawing/2016/5/11/chartex" xmlns:cx6="http://schemas.microsoft.com/office/drawing/2016/5/12/chartex" xmlns:cx7="http://schemas.microsoft.com/office/drawing/2016/5/13/chartex" xmlns:cx8="http://schemas.microsoft.com/office/drawing/2016/5/14/chartex" xmlns:mc="http://schemas.openxmlformats.org/markup-compatibility/2006" xmlns:aink="http://schemas.microsoft.com/office/drawing/2016/ink" xmlns:am3d="http://schemas.microsoft.com/office/drawing/2017/model3d" xmlns:o="urn:schemas-microsoft-com:office:office" xmlns:r="http://schemas.openxmlformats.org/officeDocument/2006/relationships" xmlns:m="http://schemas.openxmlformats.org/officeDocument/2006/math" xmlns:v="urn:schemas-microsoft-com:vml" xmlns:wp14="http://schemas.microsoft.com/office/word/2010/wordprocessingDrawing" xmlns:wp="http://schemas.openxmlformats.org/drawingml/2006/wordprocessingDrawing" xmlns:w10="urn:schemas-microsoft-com:office:word" xmlns:w="http://schemas.openxmlformats.org/wordprocessingml/2006/main" xmlns:w14="http://schemas.microsoft.com/office/word/2010/wordml" xmlns:w15="http://schemas.microsoft.com/office/word/2012/wordml" xmlns:w16cid="http://schemas.microsoft.com/office/word/2016/wordml/cid" xmlns:w16se="http://schemas.microsoft.com/office/word/2015/wordml/symex" xmlns:wpg="http://schemas.microsoft.com/office/word/2010/wordprocessingGroup" xmlns:wpi="http://schemas.microsoft.com/office/word/2010/wordprocessingInk" xmlns:wne="http://schemas.microsoft.com/office/word/2006/wordml" xmlns:wps="http://schemas.microsoft.com/office/word/2010/wordprocessingShape" mc:Ignorable="w14 w15 w16se w16cid wp14">
+<w:hdr xmlns:wpc="http://schemas.microsoft.com/office/word/2010/wordprocessingCanvas" xmlns:cx="http://schemas.microsoft.com/office/drawing/2014/chartex" xmlns:cx1="http://schemas.microsoft.com/office/drawing/2015/9/8/chartex" xmlns:cx2="http://schemas.microsoft.com/office/drawing/2015/10/21/chartex" xmlns:cx3="http://schemas.microsoft.com/office/drawing/2016/5/9/chartex" xmlns:cx4="http://schemas.microsoft.com/office/drawing/2016/5/10/chartex" xmlns:cx5="http://schemas.microsoft.com/office/drawing/2016/5/11/chartex" xmlns:cx6="http://schemas.microsoft.com/office/drawing/2016/5/12/chartex" xmlns:cx7="http://schemas.microsoft.com/office/drawing/2016/5/13/chartex" xmlns:cx8="http://schemas.microsoft.com/office/drawing/2016/5/14/chartex" xmlns:mc="http://schemas.openxmlformats.org/markup-compatibility/2006" xmlns:aink="http://schemas.microsoft.com/office/drawing/2016/ink" xmlns:am3d="http://schemas.microsoft.com/office/drawing/2017/model3d" xmlns:o="urn:schemas-microsoft-com:office:office" xmlns:r="http://schemas.openxmlformats.org/officeDocument/2006/relationships" xmlns:m="http://schemas.openxmlformats.org/officeDocument/2006/math" xmlns:v="urn:schemas-microsoft-com:vml" xmlns:wp14="http://schemas.microsoft.com/office/word/2010/wordprocessingDrawing" xmlns:wp="http://schemas.openxmlformats.org/drawingml/2006/wordprocessingDrawing" xmlns:w10="urn:schemas-microsoft-com:office:word" xmlns:w="http://schemas.openxmlformats.org/wordprocessingml/2006/main" xmlns:w14="http://schemas.microsoft.com/office/word/2010/wordml" xmlns:w15="http://schemas.microsoft.com/office/word/2012/wordml" xmlns:w16cex="http://schemas.microsoft.com/office/word/2018/wordml/cex" xmlns:w16cid="http://schemas.microsoft.com/office/word/2016/wordml/cid" xmlns:w16="http://schemas.microsoft.com/office/word/2018/wordml" xmlns:w16se="http://schemas.microsoft.com/office/word/2015/wordml/symex" xmlns:wpg="http://schemas.microsoft.com/office/word/2010/wordprocessingGroup" xmlns:wpi="http://schemas.microsoft.com/office/word/2010/wordprocessingInk" xmlns:wne="http://schemas.microsoft.com/office/word/2006/wordml" xmlns:wps="http://schemas.microsoft.com/office/word/2010/wordprocessingShape" mc:Ignorable="w14 w15 w16se w16cid w16 w16cex wp14">
   <w:p>
     <w:pPr>
       <w:pStyle w:val="Header"/>
@@ -933,7 +947,7 @@
 </file>
 
 <file path=word/numbering.xml><?xml version="1.0" encoding="utf-8"?>
-<w:numbering xmlns:wpc="http://schemas.microsoft.com/office/word/2010/wordprocessingCanvas" xmlns:cx="http://schemas.microsoft.com/office/drawing/2014/chartex" xmlns:cx1="http://schemas.microsoft.com/office/drawing/2015/9/8/chartex" xmlns:cx2="http://schemas.microsoft.com/office/drawing/2015/10/21/chartex" xmlns:cx3="http://schemas.microsoft.com/office/drawing/2016/5/9/chartex" xmlns:cx4="http://schemas.microsoft.com/office/drawing/2016/5/10/chartex" xmlns:cx5="http://schemas.microsoft.com/office/drawing/2016/5/11/chartex" xmlns:cx6="http://schemas.microsoft.com/office/drawing/2016/5/12/chartex" xmlns:cx7="http://schemas.microsoft.com/office/drawing/2016/5/13/chartex" xmlns:cx8="http://schemas.microsoft.com/office/drawing/2016/5/14/chartex" xmlns:mc="http://schemas.openxmlformats.org/markup-compatibility/2006" xmlns:aink="http://schemas.microsoft.com/office/drawing/2016/ink" xmlns:am3d="http://schemas.microsoft.com/office/drawing/2017/model3d" xmlns:o="urn:schemas-microsoft-com:office:office" xmlns:r="http://schemas.openxmlformats.org/officeDocument/2006/relationships" xmlns:m="http://schemas.openxmlformats.org/officeDocument/2006/math" xmlns:v="urn:schemas-microsoft-com:vml" xmlns:wp14="http://schemas.microsoft.com/office/word/2010/wordprocessingDrawing" xmlns:wp="http://schemas.openxmlformats.org/drawingml/2006/wordprocessingDrawing" xmlns:w10="urn:schemas-microsoft-com:office:word" xmlns:w="http://schemas.openxmlformats.org/wordprocessingml/2006/main" xmlns:w14="http://schemas.microsoft.com/office/word/2010/wordml" xmlns:w15="http://schemas.microsoft.com/office/word/2012/wordml" xmlns:w16cid="http://schemas.microsoft.com/office/word/2016/wordml/cid" xmlns:w16se="http://schemas.microsoft.com/office/word/2015/wordml/symex" xmlns:wpg="http://schemas.microsoft.com/office/word/2010/wordprocessingGroup" xmlns:wpi="http://schemas.microsoft.com/office/word/2010/wordprocessingInk" xmlns:wne="http://schemas.microsoft.com/office/word/2006/wordml" xmlns:wps="http://schemas.microsoft.com/office/word/2010/wordprocessingShape" mc:Ignorable="w14 w15 w16se w16cid wp14">
+<w:numbering xmlns:wpc="http://schemas.microsoft.com/office/word/2010/wordprocessingCanvas" xmlns:cx="http://schemas.microsoft.com/office/drawing/2014/chartex" xmlns:cx1="http://schemas.microsoft.com/office/drawing/2015/9/8/chartex" xmlns:cx2="http://schemas.microsoft.com/office/drawing/2015/10/21/chartex" xmlns:cx3="http://schemas.microsoft.com/office/drawing/2016/5/9/chartex" xmlns:cx4="http://schemas.microsoft.com/office/drawing/2016/5/10/chartex" xmlns:cx5="http://schemas.microsoft.com/office/drawing/2016/5/11/chartex" xmlns:cx6="http://schemas.microsoft.com/office/drawing/2016/5/12/chartex" xmlns:cx7="http://schemas.microsoft.com/office/drawing/2016/5/13/chartex" xmlns:cx8="http://schemas.microsoft.com/office/drawing/2016/5/14/chartex" xmlns:mc="http://schemas.openxmlformats.org/markup-compatibility/2006" xmlns:aink="http://schemas.microsoft.com/office/drawing/2016/ink" xmlns:am3d="http://schemas.microsoft.com/office/drawing/2017/model3d" xmlns:o="urn:schemas-microsoft-com:office:office" xmlns:r="http://schemas.openxmlformats.org/officeDocument/2006/relationships" xmlns:m="http://schemas.openxmlformats.org/officeDocument/2006/math" xmlns:v="urn:schemas-microsoft-com:vml" xmlns:wp14="http://schemas.microsoft.com/office/word/2010/wordprocessingDrawing" xmlns:wp="http://schemas.openxmlformats.org/drawingml/2006/wordprocessingDrawing" xmlns:w10="urn:schemas-microsoft-com:office:word" xmlns:w="http://schemas.openxmlformats.org/wordprocessingml/2006/main" xmlns:w14="http://schemas.microsoft.com/office/word/2010/wordml" xmlns:w15="http://schemas.microsoft.com/office/word/2012/wordml" xmlns:w16cex="http://schemas.microsoft.com/office/word/2018/wordml/cex" xmlns:w16cid="http://schemas.microsoft.com/office/word/2016/wordml/cid" xmlns:w16="http://schemas.microsoft.com/office/word/2018/wordml" xmlns:w16se="http://schemas.microsoft.com/office/word/2015/wordml/symex" xmlns:wpg="http://schemas.microsoft.com/office/word/2010/wordprocessingGroup" xmlns:wpi="http://schemas.microsoft.com/office/word/2010/wordprocessingInk" xmlns:wne="http://schemas.microsoft.com/office/word/2006/wordml" xmlns:wps="http://schemas.microsoft.com/office/word/2010/wordprocessingShape" mc:Ignorable="w14 w15 w16se w16cid w16 w16cex wp14">
   <w:abstractNum w:abstractNumId="0" w15:restartNumberingAfterBreak="0">
     <w:nsid w:val="0CBE0271"/>
     <w:multiLevelType w:val="multilevel"/>
@@ -1143,7 +1157,7 @@
 </file>
 
 <file path=word/styles.xml><?xml version="1.0" encoding="utf-8"?>
-<w:styles xmlns:mc="http://schemas.openxmlformats.org/markup-compatibility/2006" xmlns:r="http://schemas.openxmlformats.org/officeDocument/2006/relationships" xmlns:w="http://schemas.openxmlformats.org/wordprocessingml/2006/main" xmlns:w14="http://schemas.microsoft.com/office/word/2010/wordml" xmlns:w15="http://schemas.microsoft.com/office/word/2012/wordml" xmlns:w16cid="http://schemas.microsoft.com/office/word/2016/wordml/cid" xmlns:w16se="http://schemas.microsoft.com/office/word/2015/wordml/symex" mc:Ignorable="w14 w15 w16se w16cid">
+<w:styles xmlns:mc="http://schemas.openxmlformats.org/markup-compatibility/2006" xmlns:r="http://schemas.openxmlformats.org/officeDocument/2006/relationships" xmlns:w="http://schemas.openxmlformats.org/wordprocessingml/2006/main" xmlns:w14="http://schemas.microsoft.com/office/word/2010/wordml" xmlns:w15="http://schemas.microsoft.com/office/word/2012/wordml" xmlns:w16cex="http://schemas.microsoft.com/office/word/2018/wordml/cex" xmlns:w16cid="http://schemas.microsoft.com/office/word/2016/wordml/cid" xmlns:w16="http://schemas.microsoft.com/office/word/2018/wordml" xmlns:w16se="http://schemas.microsoft.com/office/word/2015/wordml/symex" mc:Ignorable="w14 w15 w16se w16cid w16 w16cex">
   <w:docDefaults>
     <w:rPrDefault>
       <w:rPr>
@@ -1545,6 +1559,49 @@
       <w:rFonts w:eastAsia="Batang"/>
     </w:rPr>
   </w:style>
+  <w:style w:type="paragraph" w:styleId="Heading1">
+    <w:name w:val="heading 1"/>
+    <w:basedOn w:val="Normal"/>
+    <w:next w:val="Normal"/>
+    <w:link w:val="Heading1Char"/>
+    <w:uiPriority w:val="9"/>
+    <w:qFormat/>
+    <w:rsid w:val="00703156"/>
+    <w:pPr>
+      <w:keepNext/>
+      <w:keepLines/>
+      <w:spacing w:before="240" w:after="0"/>
+      <w:outlineLvl w:val="0"/>
+    </w:pPr>
+    <w:rPr>
+      <w:rFonts w:asciiTheme="majorHAnsi" w:eastAsiaTheme="majorEastAsia" w:hAnsiTheme="majorHAnsi" w:cstheme="majorBidi"/>
+      <w:color w:val="2F5496" w:themeColor="accent1" w:themeShade="BF"/>
+      <w:sz w:val="32"/>
+      <w:szCs w:val="32"/>
+    </w:rPr>
+  </w:style>
+  <w:style w:type="paragraph" w:styleId="Heading2">
+    <w:name w:val="heading 2"/>
+    <w:basedOn w:val="Normal"/>
+    <w:next w:val="Normal"/>
+    <w:link w:val="Heading2Char"/>
+    <w:uiPriority w:val="9"/>
+    <w:unhideWhenUsed/>
+    <w:qFormat/>
+    <w:rsid w:val="00703156"/>
+    <w:pPr>
+      <w:keepNext/>
+      <w:keepLines/>
+      <w:spacing w:before="40" w:after="0"/>
+      <w:outlineLvl w:val="1"/>
+    </w:pPr>
+    <w:rPr>
+      <w:rFonts w:asciiTheme="majorHAnsi" w:eastAsiaTheme="majorEastAsia" w:hAnsiTheme="majorHAnsi" w:cstheme="majorBidi"/>
+      <w:color w:val="2F5496" w:themeColor="accent1" w:themeShade="BF"/>
+      <w:sz w:val="26"/>
+      <w:szCs w:val="26"/>
+    </w:rPr>
+  </w:style>
   <w:style w:type="character" w:default="1" w:styleId="DefaultParagraphFont">
     <w:name w:val="Default Paragraph Font"/>
     <w:uiPriority w:val="1"/>
@@ -1733,6 +1790,32 @@
     <w:rsid w:val="00AC5017"/>
     <w:rPr>
       <w:vertAlign w:val="superscript"/>
+    </w:rPr>
+  </w:style>
+  <w:style w:type="character" w:customStyle="1" w:styleId="Heading1Char">
+    <w:name w:val="Heading 1 Char"/>
+    <w:basedOn w:val="DefaultParagraphFont"/>
+    <w:link w:val="Heading1"/>
+    <w:uiPriority w:val="9"/>
+    <w:rsid w:val="00703156"/>
+    <w:rPr>
+      <w:rFonts w:asciiTheme="majorHAnsi" w:eastAsiaTheme="majorEastAsia" w:hAnsiTheme="majorHAnsi" w:cstheme="majorBidi"/>
+      <w:color w:val="2F5496" w:themeColor="accent1" w:themeShade="BF"/>
+      <w:sz w:val="32"/>
+      <w:szCs w:val="32"/>
+    </w:rPr>
+  </w:style>
+  <w:style w:type="character" w:customStyle="1" w:styleId="Heading2Char">
+    <w:name w:val="Heading 2 Char"/>
+    <w:basedOn w:val="DefaultParagraphFont"/>
+    <w:link w:val="Heading2"/>
+    <w:uiPriority w:val="9"/>
+    <w:rsid w:val="00703156"/>
+    <w:rPr>
+      <w:rFonts w:asciiTheme="majorHAnsi" w:eastAsiaTheme="majorEastAsia" w:hAnsiTheme="majorHAnsi" w:cstheme="majorBidi"/>
+      <w:color w:val="2F5496" w:themeColor="accent1" w:themeShade="BF"/>
+      <w:sz w:val="26"/>
+      <w:szCs w:val="26"/>
     </w:rPr>
   </w:style>
 </w:styles>

</xml_diff>